<commit_message>
Update Switzerland_the National Council_Bible Entry.docx
</commit_message>
<xml_diff>
--- a/Switzerland_the National Council_Bible Entry.docx
+++ b/Switzerland_the National Council_Bible Entry.docx
@@ -486,19 +486,7 @@
           <w:rPr>
             <w:rStyle w:val="Hyperlink"/>
           </w:rPr>
-          <w:t>https://www.admin.ch/opc/de/classifie</w:t>
-        </w:r>
-        <w:r>
-          <w:rPr>
-            <w:rStyle w:val="Hyperlink"/>
-          </w:rPr>
-          <w:t>d</w:t>
-        </w:r>
-        <w:r>
-          <w:rPr>
-            <w:rStyle w:val="Hyperlink"/>
-          </w:rPr>
-          <w:t>-compilation/20030895/index.html</w:t>
+          <w:t>https://www.admin.ch/opc/de/classified-compilation/20030895/index.html</w:t>
         </w:r>
       </w:hyperlink>
     </w:p>
@@ -727,14 +715,7 @@
           <w:rFonts w:ascii="Cambria" w:hAnsi="Cambria"/>
           <w:color w:val="C00000"/>
         </w:rPr>
-        <w:t xml:space="preserve">Note: </w:t>
-      </w:r>
-      <w:r>
-        <w:rPr>
-          <w:rFonts w:ascii="Cambria" w:hAnsi="Cambria"/>
-          <w:color w:val="C00000"/>
-        </w:rPr>
-        <w:t xml:space="preserve">All the votes </w:t>
+        <w:t xml:space="preserve">Note: All the votes </w:t>
       </w:r>
       <w:r>
         <w:rPr>
@@ -1348,8 +1329,6 @@
         </w:rPr>
         <w:t>French</w:t>
       </w:r>
-      <w:bookmarkStart w:id="0" w:name="_GoBack"/>
-      <w:bookmarkEnd w:id="0"/>
       <w:r>
         <w:rPr>
           <w:rFonts w:ascii="Cambria" w:hAnsi="Cambria"/>
@@ -1678,13 +1657,7 @@
         <w:rPr>
           <w:rFonts w:ascii="Cambria" w:hAnsi="Cambria"/>
         </w:rPr>
-        <w:t>French would be the best, then German/Italian</w:t>
-      </w:r>
-      <w:r>
-        <w:rPr>
-          <w:rFonts w:ascii="Cambria" w:hAnsi="Cambria"/>
-        </w:rPr>
-        <w:t>.</w:t>
+        <w:t>French would be the best, then German/Italian.</w:t>
       </w:r>
     </w:p>
     <w:p>
@@ -1776,44 +1749,22 @@
           <w:rFonts w:ascii="Cambria" w:hAnsi="Cambria"/>
         </w:rPr>
       </w:pPr>
-      <w:r>
-        <w:rPr>
-          <w:rFonts w:ascii="Cambria" w:hAnsi="Cambria"/>
-        </w:rPr>
-        <w:fldChar w:fldCharType="begin"/>
-      </w:r>
-      <w:r>
-        <w:rPr>
-          <w:rFonts w:ascii="Cambria" w:hAnsi="Cambria"/>
-        </w:rPr>
-        <w:instrText xml:space="preserve"> HYPERLINK "https://www.parlament.ch/fr" </w:instrText>
-      </w:r>
-      <w:r>
-        <w:rPr>
-          <w:rFonts w:ascii="Cambria" w:hAnsi="Cambria"/>
-        </w:rPr>
-        <w:fldChar w:fldCharType="separate"/>
-      </w:r>
-      <w:r>
-        <w:rPr>
-          <w:rStyle w:val="Hyperlink"/>
-          <w:rFonts w:ascii="Cambria" w:hAnsi="Cambria"/>
-        </w:rPr>
-        <w:t>Main Website</w:t>
-      </w:r>
-      <w:r>
-        <w:rPr>
-          <w:rFonts w:ascii="Cambria" w:hAnsi="Cambria"/>
-        </w:rPr>
-        <w:fldChar w:fldCharType="end"/>
-      </w:r>
+      <w:hyperlink r:id="rId18" w:history="1">
+        <w:r>
+          <w:rPr>
+            <w:rStyle w:val="Hyperlink"/>
+            <w:rFonts w:ascii="Cambria" w:hAnsi="Cambria"/>
+          </w:rPr>
+          <w:t>Main Website</w:t>
+        </w:r>
+      </w:hyperlink>
       <w:r>
         <w:rPr>
           <w:rFonts w:ascii="Cambria" w:hAnsi="Cambria"/>
         </w:rPr>
         <w:t xml:space="preserve"> – Travail Parlementaire (Parliamentary work) – </w:t>
       </w:r>
-      <w:hyperlink r:id="rId18" w:history="1">
+      <w:hyperlink r:id="rId19" w:history="1">
         <w:r>
           <w:rPr>
             <w:rStyle w:val="Hyperlink"/>
@@ -1834,7 +1785,7 @@
         </w:rPr>
         <w:t xml:space="preserve">– </w:t>
       </w:r>
-      <w:hyperlink r:id="rId19" w:history="1">
+      <w:hyperlink r:id="rId20" w:history="1">
         <w:r>
           <w:rPr>
             <w:rStyle w:val="Hyperlink"/>
@@ -2093,6 +2044,12 @@
         <w:rPr>
           <w:rFonts w:ascii="Cambria" w:hAnsi="Cambria"/>
         </w:rPr>
+        <w:t xml:space="preserve">German: </w:t>
+      </w:r>
+      <w:r>
+        <w:rPr>
+          <w:rFonts w:ascii="Cambria" w:hAnsi="Cambria"/>
+        </w:rPr>
         <w:t xml:space="preserve">Amtliches Bulletin der Bundesversammlung </w:t>
       </w:r>
     </w:p>
@@ -2109,6 +2066,12 @@
         <w:rPr>
           <w:rFonts w:ascii="Cambria" w:hAnsi="Cambria"/>
         </w:rPr>
+        <w:t xml:space="preserve">French: </w:t>
+      </w:r>
+      <w:r>
+        <w:rPr>
+          <w:rFonts w:ascii="Cambria" w:hAnsi="Cambria"/>
+        </w:rPr>
         <w:t xml:space="preserve">Bulletin officiel de l’Assemblée fédérale </w:t>
       </w:r>
     </w:p>
@@ -2126,6 +2089,12 @@
           <w:rFonts w:ascii="Cambria" w:hAnsi="Cambria"/>
         </w:rPr>
         <w:lastRenderedPageBreak/>
+        <w:t xml:space="preserve">Italian: </w:t>
+      </w:r>
+      <w:r>
+        <w:rPr>
+          <w:rFonts w:ascii="Cambria" w:hAnsi="Cambria"/>
+        </w:rPr>
         <w:t>Bollettino ufficiale dell’Assemblea federale</w:t>
       </w:r>
     </w:p>
@@ -2193,7 +2162,7 @@
         </w:rPr>
         <w:t xml:space="preserve">Main Website – </w:t>
       </w:r>
-      <w:hyperlink r:id="rId20" w:history="1">
+      <w:hyperlink r:id="rId21" w:history="1">
         <w:r>
           <w:rPr>
             <w:rStyle w:val="Hyperlink"/>
@@ -2208,27 +2177,13 @@
         </w:rPr>
         <w:t xml:space="preserve"> – under official bulletin – </w:t>
       </w:r>
-      <w:hyperlink r:id="rId21" w:history="1">
+      <w:hyperlink r:id="rId22" w:history="1">
         <w:r>
           <w:rPr>
             <w:rStyle w:val="Hyperlink"/>
             <w:rFonts w:ascii="Cambria" w:hAnsi="Cambria"/>
           </w:rPr>
-          <w:t>the m</w:t>
-        </w:r>
-        <w:r>
-          <w:rPr>
-            <w:rStyle w:val="Hyperlink"/>
-            <w:rFonts w:ascii="Cambria" w:hAnsi="Cambria"/>
-          </w:rPr>
-          <w:t>i</w:t>
-        </w:r>
-        <w:r>
-          <w:rPr>
-            <w:rStyle w:val="Hyperlink"/>
-            <w:rFonts w:ascii="Cambria" w:hAnsi="Cambria"/>
-          </w:rPr>
-          <w:t>nutes</w:t>
+          <w:t>the minutes</w:t>
         </w:r>
       </w:hyperlink>
       <w:r>
@@ -2237,6 +2192,12 @@
         </w:rPr>
         <w:t xml:space="preserve"> – click on the print version </w:t>
       </w:r>
+      <w:r>
+        <w:rPr>
+          <w:rFonts w:ascii="Cambria" w:hAnsi="Cambria"/>
+        </w:rPr>
+        <w:t>for the National Council</w:t>
+      </w:r>
     </w:p>
     <w:p>
       <w:pPr>
@@ -2315,7 +2276,7 @@
         </w:rPr>
         <w:t xml:space="preserve">digitized version from 1891-1999 can be found </w:t>
       </w:r>
-      <w:hyperlink r:id="rId22" w:history="1">
+      <w:hyperlink r:id="rId23" w:history="1">
         <w:r>
           <w:rPr>
             <w:rStyle w:val="Hyperlink"/>
@@ -2400,7 +2361,7 @@
           <w:rFonts w:ascii="Cambria" w:hAnsi="Cambria"/>
         </w:rPr>
       </w:pPr>
-      <w:hyperlink r:id="rId23" w:history="1">
+      <w:hyperlink r:id="rId24" w:history="1">
         <w:r>
           <w:rPr>
             <w:rStyle w:val="Hyperlink"/>
@@ -2419,7 +2380,7 @@
           <w:rFonts w:ascii="Cambria" w:hAnsi="Cambria"/>
         </w:rPr>
       </w:pPr>
-      <w:hyperlink r:id="rId24" w:history="1">
+      <w:hyperlink r:id="rId25" w:history="1">
         <w:r>
           <w:rPr>
             <w:rStyle w:val="Hyperlink"/>
@@ -2454,7 +2415,7 @@
           <w:rFonts w:ascii="Cambria" w:hAnsi="Cambria"/>
         </w:rPr>
       </w:pPr>
-      <w:hyperlink r:id="rId25" w:history="1">
+      <w:hyperlink r:id="rId26" w:history="1">
         <w:r>
           <w:rPr>
             <w:rStyle w:val="Hyperlink"/>
@@ -2750,19 +2711,7 @@
         <w:rPr>
           <w:rFonts w:ascii="Cambria" w:hAnsi="Cambria"/>
         </w:rPr>
-        <w:t>e.</w:t>
-      </w:r>
-      <w:r>
-        <w:rPr>
-          <w:rFonts w:ascii="Cambria" w:hAnsi="Cambria"/>
-        </w:rPr>
-        <w:t xml:space="preserve"> </w:t>
-      </w:r>
-      <w:r>
-        <w:rPr>
-          <w:rFonts w:ascii="Cambria" w:hAnsi="Cambria"/>
-        </w:rPr>
-        <w:t xml:space="preserve">excusé; le député qui, avant le début de la séance, a annoncé son absence pour l'ensemble de la séance en raison d'un mandat qui lui a été confié par une délégation </w:t>
+        <w:t xml:space="preserve">e. excusé; le député qui, avant le début de la séance, a annoncé son absence pour l'ensemble de la séance en raison d'un mandat qui lui a été confié par une délégation </w:t>
       </w:r>
       <w:r>
         <w:rPr>
@@ -2867,7 +2816,7 @@
           <w:rFonts w:ascii="Cambria" w:hAnsi="Cambria"/>
         </w:rPr>
       </w:pPr>
-      <w:hyperlink r:id="rId26" w:history="1">
+      <w:hyperlink r:id="rId27" w:history="1">
         <w:r>
           <w:rPr>
             <w:rStyle w:val="Hyperlink"/>
@@ -2882,7 +2831,7 @@
         </w:rPr>
         <w:t xml:space="preserve"> – Travail Parlementaire (Parliamentary work) – </w:t>
       </w:r>
-      <w:hyperlink r:id="rId27" w:history="1">
+      <w:hyperlink r:id="rId28" w:history="1">
         <w:r>
           <w:rPr>
             <w:rStyle w:val="Hyperlink"/>
@@ -2897,7 +2846,7 @@
         </w:rPr>
         <w:t xml:space="preserve"> – </w:t>
       </w:r>
-      <w:hyperlink r:id="rId28" w:history="1">
+      <w:hyperlink r:id="rId29" w:history="1">
         <w:r>
           <w:rPr>
             <w:rStyle w:val="Hyperlink"/>
@@ -3343,7 +3292,7 @@
         <w:ind w:left="720"/>
         <w:contextualSpacing/>
         <w:rPr>
-          <w:rFonts w:ascii="Cambria" w:hAnsi="Cambria" w:hint="eastAsia"/>
+          <w:rFonts w:ascii="Cambria" w:hAnsi="Cambria"/>
         </w:rPr>
       </w:pPr>
       <w:r>
@@ -3352,7 +3301,7 @@
         </w:rPr>
         <w:t xml:space="preserve">Main Website – </w:t>
       </w:r>
-      <w:hyperlink r:id="rId29" w:history="1">
+      <w:hyperlink r:id="rId30" w:history="1">
         <w:r>
           <w:rPr>
             <w:rStyle w:val="Hyperlink"/>
@@ -3367,7 +3316,7 @@
         </w:rPr>
         <w:t xml:space="preserve"> – under official bulletin – </w:t>
       </w:r>
-      <w:hyperlink r:id="rId30" w:history="1">
+      <w:hyperlink r:id="rId31" w:history="1">
         <w:r>
           <w:rPr>
             <w:rStyle w:val="Hyperlink"/>
@@ -3380,13 +3329,7 @@
         <w:rPr>
           <w:rFonts w:ascii="Cambria" w:hAnsi="Cambria"/>
         </w:rPr>
-        <w:t xml:space="preserve"> – click on the print version</w:t>
-      </w:r>
-      <w:r>
-        <w:rPr>
-          <w:rFonts w:ascii="Cambria" w:hAnsi="Cambria"/>
-        </w:rPr>
-        <w:t>.</w:t>
+        <w:t xml:space="preserve"> – click on the print version.</w:t>
       </w:r>
     </w:p>
     <w:p>
@@ -3465,7 +3408,7 @@
         <w:ind w:left="720" w:hanging="720"/>
         <w:contextualSpacing/>
         <w:rPr>
-          <w:rFonts w:ascii="Cambria" w:hAnsi="Cambria" w:hint="eastAsia"/>
+          <w:rFonts w:ascii="Cambria" w:hAnsi="Cambria"/>
         </w:rPr>
       </w:pPr>
       <w:r>
@@ -3484,13 +3427,7 @@
         <w:rPr>
           <w:rFonts w:ascii="Cambria" w:hAnsi="Cambria"/>
         </w:rPr>
-        <w:t xml:space="preserve">But if you go to the full version under the </w:t>
-      </w:r>
-      <w:r>
-        <w:rPr>
-          <w:rFonts w:ascii="Cambria" w:hAnsi="Cambria"/>
-        </w:rPr>
-        <w:t>“</w:t>
+        <w:t>But if you go to the full version under the “</w:t>
       </w:r>
       <w:r>
         <w:rPr>
@@ -3502,19 +3439,7 @@
         <w:rPr>
           <w:rFonts w:ascii="Cambria" w:hAnsi="Cambria"/>
         </w:rPr>
-        <w:t>,</w:t>
-      </w:r>
-      <w:r>
-        <w:rPr>
-          <w:rFonts w:ascii="Cambria" w:hAnsi="Cambria"/>
-        </w:rPr>
-        <w:t>”</w:t>
-      </w:r>
-      <w:r>
-        <w:rPr>
-          <w:rFonts w:ascii="Cambria" w:hAnsi="Cambria"/>
-        </w:rPr>
-        <w:t xml:space="preserve"> we can get access to the whole speech. Can </w:t>
+        <w:t xml:space="preserve">,” we can get access to the whole speech. Can </w:t>
       </w:r>
       <w:r>
         <w:rPr>
@@ -3703,7 +3628,7 @@
         <w:rPr>
           <w:rFonts w:ascii="Cambria" w:hAnsi="Cambria"/>
         </w:rPr>
-        <w:t>Table des matières</w:t>
+        <w:t>Numéros d’objet</w:t>
       </w:r>
       <w:r>
         <w:rPr>
@@ -3733,6 +3658,8 @@
           <w:rFonts w:ascii="Cambria" w:hAnsi="Cambria"/>
         </w:rPr>
       </w:pPr>
+      <w:bookmarkStart w:id="0" w:name="_GoBack"/>
+      <w:bookmarkEnd w:id="0"/>
     </w:p>
     <w:p>
       <w:pPr>
@@ -3884,7 +3811,7 @@
         </w:rPr>
         <w:t xml:space="preserve">An example can be found </w:t>
       </w:r>
-      <w:hyperlink r:id="rId31" w:history="1">
+      <w:hyperlink r:id="rId32" w:history="1">
         <w:r>
           <w:rPr>
             <w:rStyle w:val="Hyperlink"/>
@@ -4379,7 +4306,7 @@
       <w:r>
         <w:t xml:space="preserve">URL: </w:t>
       </w:r>
-      <w:hyperlink r:id="rId32" w:history="1">
+      <w:hyperlink r:id="rId33" w:history="1">
         <w:r>
           <w:rPr>
             <w:rStyle w:val="Hyperlink"/>
@@ -5617,6 +5544,7 @@
   <w:style w:type="character" w:default="1" w:styleId="DefaultParagraphFont">
     <w:name w:val="Default Paragraph Font"/>
     <w:uiPriority w:val="1"/>
+    <w:semiHidden/>
     <w:unhideWhenUsed/>
   </w:style>
   <w:style w:type="table" w:default="1" w:styleId="TableNormal">

</xml_diff>